<commit_message>
Add content to doc
</commit_message>
<xml_diff>
--- a/Disertatie.docx
+++ b/Disertatie.docx
@@ -8417,18 +8417,1956 @@
     <w:p>
       <w:pPr>
         <w:spacing w:line="360" w:lineRule="auto"/>
-        <w:jc w:val="both"/>
-        <w:rPr>
-          <w:sz w:val="24"/>
-          <w:szCs w:val="24"/>
-        </w:rPr>
-      </w:pPr>
-      <w:r>
-        <w:rPr>
-          <w:sz w:val="24"/>
-          <w:szCs w:val="24"/>
-        </w:rPr>
-        <w:t>Extensia</w:t>
+        <w:ind w:firstLine="720"/>
+        <w:jc w:val="both"/>
+        <w:rPr>
+          <w:sz w:val="24"/>
+          <w:szCs w:val="24"/>
+        </w:rPr>
+      </w:pPr>
+      <w:r>
+        <w:rPr>
+          <w:sz w:val="24"/>
+          <w:szCs w:val="24"/>
+        </w:rPr>
+        <w:t>Aplicația implementată</w:t>
+      </w:r>
+      <w:r>
+        <w:rPr>
+          <w:sz w:val="24"/>
+          <w:szCs w:val="24"/>
+        </w:rPr>
+        <w:t xml:space="preserve">, numită </w:t>
+      </w:r>
+      <w:r>
+        <w:rPr>
+          <w:i/>
+          <w:iCs/>
+          <w:sz w:val="24"/>
+          <w:szCs w:val="24"/>
+        </w:rPr>
+        <w:t>Filterest</w:t>
+      </w:r>
+      <w:r>
+        <w:rPr>
+          <w:sz w:val="24"/>
+          <w:szCs w:val="24"/>
+        </w:rPr>
+        <w:t>,</w:t>
+      </w:r>
+      <w:r>
+        <w:rPr>
+          <w:sz w:val="24"/>
+          <w:szCs w:val="24"/>
+        </w:rPr>
+        <w:t xml:space="preserve"> este o extensie pentru browser-ul Google Chrome, așadar structura sa este cea specifică acestui tip de aplicație</w:t>
+      </w:r>
+      <w:r>
+        <w:rPr>
+          <w:sz w:val="24"/>
+          <w:szCs w:val="24"/>
+        </w:rPr>
+        <w:t>, ilustrată în figura alăturată</w:t>
+      </w:r>
+      <w:r>
+        <w:rPr>
+          <w:sz w:val="24"/>
+          <w:szCs w:val="24"/>
+        </w:rPr>
+        <w:t>.</w:t>
+      </w:r>
+      <w:r>
+        <w:t xml:space="preserve"> </w:t>
+      </w:r>
+      <w:r>
+        <mc:AlternateContent>
+          <mc:Choice Requires="wps">
+            <w:drawing>
+              <wp:anchor distT="0" distB="0" distL="114300" distR="114300" simplePos="0" relativeHeight="251667456" behindDoc="0" locked="0" layoutInCell="1" allowOverlap="1" wp14:anchorId="102F412C" wp14:editId="69F13B9E">
+                <wp:simplePos x="0" y="0"/>
+                <wp:positionH relativeFrom="column">
+                  <wp:posOffset>4044950</wp:posOffset>
+                </wp:positionH>
+                <wp:positionV relativeFrom="paragraph">
+                  <wp:posOffset>2037080</wp:posOffset>
+                </wp:positionV>
+                <wp:extent cx="1714500" cy="635"/>
+                <wp:effectExtent l="0" t="0" r="0" b="0"/>
+                <wp:wrapSquare wrapText="bothSides"/>
+                <wp:docPr id="9" name="Casetă text 9"/>
+                <wp:cNvGraphicFramePr/>
+                <a:graphic xmlns:a="http://schemas.openxmlformats.org/drawingml/2006/main">
+                  <a:graphicData uri="http://schemas.microsoft.com/office/word/2010/wordprocessingShape">
+                    <wps:wsp>
+                      <wps:cNvSpPr txBox="1"/>
+                      <wps:spPr>
+                        <a:xfrm>
+                          <a:off x="0" y="0"/>
+                          <a:ext cx="1714500" cy="635"/>
+                        </a:xfrm>
+                        <a:prstGeom prst="rect">
+                          <a:avLst/>
+                        </a:prstGeom>
+                        <a:solidFill>
+                          <a:prstClr val="white"/>
+                        </a:solidFill>
+                        <a:ln>
+                          <a:noFill/>
+                        </a:ln>
+                      </wps:spPr>
+                      <wps:txbx>
+                        <w:txbxContent>
+                          <w:p>
+                            <w:pPr>
+                              <w:pStyle w:val="Legend"/>
+                              <w:jc w:val="center"/>
+                              <w:rPr>
+                                <w:sz w:val="24"/>
+                                <w:szCs w:val="24"/>
+                              </w:rPr>
+                            </w:pPr>
+                            <w:r>
+                              <w:rPr>
+                                <w:b/>
+                                <w:bCs/>
+                              </w:rPr>
+                              <w:t xml:space="preserve">Figura </w:t>
+                            </w:r>
+                            <w:r>
+                              <w:rPr>
+                                <w:b/>
+                                <w:bCs/>
+                              </w:rPr>
+                              <w:fldChar w:fldCharType="begin"/>
+                            </w:r>
+                            <w:r>
+                              <w:rPr>
+                                <w:b/>
+                                <w:bCs/>
+                              </w:rPr>
+                              <w:instrText xml:space="preserve"> STYLEREF 1 \s </w:instrText>
+                            </w:r>
+                            <w:r>
+                              <w:rPr>
+                                <w:b/>
+                                <w:bCs/>
+                              </w:rPr>
+                              <w:fldChar w:fldCharType="separate"/>
+                            </w:r>
+                            <w:r>
+                              <w:rPr>
+                                <w:b/>
+                                <w:bCs/>
+                              </w:rPr>
+                              <w:t>5</w:t>
+                            </w:r>
+                            <w:r>
+                              <w:rPr>
+                                <w:b/>
+                                <w:bCs/>
+                              </w:rPr>
+                              <w:fldChar w:fldCharType="end"/>
+                            </w:r>
+                            <w:r>
+                              <w:rPr>
+                                <w:b/>
+                                <w:bCs/>
+                              </w:rPr>
+                              <w:t>.</w:t>
+                            </w:r>
+                            <w:r>
+                              <w:rPr>
+                                <w:b/>
+                                <w:bCs/>
+                              </w:rPr>
+                              <w:fldChar w:fldCharType="begin"/>
+                            </w:r>
+                            <w:r>
+                              <w:rPr>
+                                <w:b/>
+                                <w:bCs/>
+                              </w:rPr>
+                              <w:instrText xml:space="preserve"> SEQ Figura \* ARABIC \s 1 </w:instrText>
+                            </w:r>
+                            <w:r>
+                              <w:rPr>
+                                <w:b/>
+                                <w:bCs/>
+                              </w:rPr>
+                              <w:fldChar w:fldCharType="separate"/>
+                            </w:r>
+                            <w:r>
+                              <w:rPr>
+                                <w:b/>
+                                <w:bCs/>
+                              </w:rPr>
+                              <w:t>4</w:t>
+                            </w:r>
+                            <w:r>
+                              <w:rPr>
+                                <w:b/>
+                                <w:bCs/>
+                              </w:rPr>
+                              <w:fldChar w:fldCharType="end"/>
+                            </w:r>
+                            <w:r>
+                              <w:rPr>
+                                <w:b/>
+                                <w:bCs/>
+                              </w:rPr>
+                              <w:t>.</w:t>
+                            </w:r>
+                            <w:r>
+                              <w:t xml:space="preserve"> Structura de fișiere pentru extensie</w:t>
+                            </w:r>
+                          </w:p>
+                        </w:txbxContent>
+                      </wps:txbx>
+                      <wps:bodyPr rot="0" spcFirstLastPara="0" vertOverflow="overflow" horzOverflow="overflow" vert="horz" wrap="square" lIns="0" tIns="0" rIns="0" bIns="0" numCol="1" spcCol="0" rtlCol="0" fromWordArt="0" anchor="t" anchorCtr="0" forceAA="0" compatLnSpc="1">
+                        <a:prstTxWarp prst="textNoShape">
+                          <a:avLst/>
+                        </a:prstTxWarp>
+                        <a:spAutoFit/>
+                      </wps:bodyPr>
+                    </wps:wsp>
+                  </a:graphicData>
+                </a:graphic>
+              </wp:anchor>
+            </w:drawing>
+          </mc:Choice>
+          <mc:Fallback>
+            <w:pict>
+              <v:shape w14:anchorId="102F412C" id="Casetă text 9" o:spid="_x0000_s1028" type="#_x0000_t202" style="position:absolute;left:0;text-align:left;margin-left:318.5pt;margin-top:160.4pt;width:135pt;height:.05pt;z-index:251667456;visibility:visible;mso-wrap-style:square;mso-wrap-distance-left:9pt;mso-wrap-distance-top:0;mso-wrap-distance-right:9pt;mso-wrap-distance-bottom:0;mso-position-horizontal:absolute;mso-position-horizontal-relative:text;mso-position-vertical:absolute;mso-position-vertical-relative:text;v-text-anchor:top" o:gfxdata="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" stroked="f">
+                <v:textbox style="mso-fit-shape-to-text:t" inset="0,0,0,0">
+                  <w:txbxContent>
+                    <w:p>
+                      <w:pPr>
+                        <w:pStyle w:val="Legend"/>
+                        <w:jc w:val="center"/>
+                        <w:rPr>
+                          <w:sz w:val="24"/>
+                          <w:szCs w:val="24"/>
+                        </w:rPr>
+                      </w:pPr>
+                      <w:r>
+                        <w:rPr>
+                          <w:b/>
+                          <w:bCs/>
+                        </w:rPr>
+                        <w:t xml:space="preserve">Figura </w:t>
+                      </w:r>
+                      <w:r>
+                        <w:rPr>
+                          <w:b/>
+                          <w:bCs/>
+                        </w:rPr>
+                        <w:fldChar w:fldCharType="begin"/>
+                      </w:r>
+                      <w:r>
+                        <w:rPr>
+                          <w:b/>
+                          <w:bCs/>
+                        </w:rPr>
+                        <w:instrText xml:space="preserve"> STYLEREF 1 \s </w:instrText>
+                      </w:r>
+                      <w:r>
+                        <w:rPr>
+                          <w:b/>
+                          <w:bCs/>
+                        </w:rPr>
+                        <w:fldChar w:fldCharType="separate"/>
+                      </w:r>
+                      <w:r>
+                        <w:rPr>
+                          <w:b/>
+                          <w:bCs/>
+                        </w:rPr>
+                        <w:t>5</w:t>
+                      </w:r>
+                      <w:r>
+                        <w:rPr>
+                          <w:b/>
+                          <w:bCs/>
+                        </w:rPr>
+                        <w:fldChar w:fldCharType="end"/>
+                      </w:r>
+                      <w:r>
+                        <w:rPr>
+                          <w:b/>
+                          <w:bCs/>
+                        </w:rPr>
+                        <w:t>.</w:t>
+                      </w:r>
+                      <w:r>
+                        <w:rPr>
+                          <w:b/>
+                          <w:bCs/>
+                        </w:rPr>
+                        <w:fldChar w:fldCharType="begin"/>
+                      </w:r>
+                      <w:r>
+                        <w:rPr>
+                          <w:b/>
+                          <w:bCs/>
+                        </w:rPr>
+                        <w:instrText xml:space="preserve"> SEQ Figura \* ARABIC \s 1 </w:instrText>
+                      </w:r>
+                      <w:r>
+                        <w:rPr>
+                          <w:b/>
+                          <w:bCs/>
+                        </w:rPr>
+                        <w:fldChar w:fldCharType="separate"/>
+                      </w:r>
+                      <w:r>
+                        <w:rPr>
+                          <w:b/>
+                          <w:bCs/>
+                        </w:rPr>
+                        <w:t>4</w:t>
+                      </w:r>
+                      <w:r>
+                        <w:rPr>
+                          <w:b/>
+                          <w:bCs/>
+                        </w:rPr>
+                        <w:fldChar w:fldCharType="end"/>
+                      </w:r>
+                      <w:r>
+                        <w:rPr>
+                          <w:b/>
+                          <w:bCs/>
+                        </w:rPr>
+                        <w:t>.</w:t>
+                      </w:r>
+                      <w:r>
+                        <w:t xml:space="preserve"> Structura de fișiere pentru extensie</w:t>
+                      </w:r>
+                    </w:p>
+                  </w:txbxContent>
+                </v:textbox>
+                <w10:wrap type="square"/>
+              </v:shape>
+            </w:pict>
+          </mc:Fallback>
+        </mc:AlternateContent>
+      </w:r>
+      <w:r>
+        <w:rPr>
+          <w:sz w:val="24"/>
+          <w:szCs w:val="24"/>
+        </w:rPr>
+        <w:drawing>
+          <wp:anchor distT="0" distB="0" distL="114300" distR="114300" simplePos="0" relativeHeight="251665408" behindDoc="0" locked="0" layoutInCell="1" allowOverlap="1" wp14:anchorId="1240A391" wp14:editId="192A9C00">
+            <wp:simplePos x="904875" y="5048250"/>
+            <wp:positionH relativeFrom="margin">
+              <wp:align>right</wp:align>
+            </wp:positionH>
+            <wp:positionV relativeFrom="margin">
+              <wp:align>center</wp:align>
+            </wp:positionV>
+            <wp:extent cx="1714500" cy="2314575"/>
+            <wp:effectExtent l="0" t="0" r="0" b="9525"/>
+            <wp:wrapSquare wrapText="bothSides"/>
+            <wp:docPr id="8" name="Imagine 8"/>
+            <wp:cNvGraphicFramePr>
+              <a:graphicFrameLocks xmlns:a="http://schemas.openxmlformats.org/drawingml/2006/main" noChangeAspect="1"/>
+            </wp:cNvGraphicFramePr>
+            <a:graphic xmlns:a="http://schemas.openxmlformats.org/drawingml/2006/main">
+              <a:graphicData uri="http://schemas.openxmlformats.org/drawingml/2006/picture">
+                <pic:pic xmlns:pic="http://schemas.openxmlformats.org/drawingml/2006/picture">
+                  <pic:nvPicPr>
+                    <pic:cNvPr id="1" name=""/>
+                    <pic:cNvPicPr/>
+                  </pic:nvPicPr>
+                  <pic:blipFill>
+                    <a:blip r:embed="rId19">
+                      <a:extLst>
+                        <a:ext uri="{28A0092B-C50C-407E-A947-70E740481C1C}">
+                          <a14:useLocalDpi xmlns:a14="http://schemas.microsoft.com/office/drawing/2010/main" val="0"/>
+                        </a:ext>
+                      </a:extLst>
+                    </a:blip>
+                    <a:stretch>
+                      <a:fillRect/>
+                    </a:stretch>
+                  </pic:blipFill>
+                  <pic:spPr>
+                    <a:xfrm>
+                      <a:off x="0" y="0"/>
+                      <a:ext cx="1714500" cy="2314575"/>
+                    </a:xfrm>
+                    <a:prstGeom prst="rect">
+                      <a:avLst/>
+                    </a:prstGeom>
+                  </pic:spPr>
+                </pic:pic>
+              </a:graphicData>
+            </a:graphic>
+          </wp:anchor>
+        </w:drawing>
+      </w:r>
+      <w:r>
+        <w:rPr>
+          <w:sz w:val="24"/>
+          <w:szCs w:val="24"/>
+        </w:rPr>
+        <w:t xml:space="preserve"> </w:t>
+      </w:r>
+    </w:p>
+    <w:p>
+      <w:pPr>
+        <w:spacing w:line="360" w:lineRule="auto"/>
+        <w:jc w:val="both"/>
+        <w:rPr>
+          <w:sz w:val="24"/>
+          <w:szCs w:val="24"/>
+        </w:rPr>
+      </w:pPr>
+      <w:r>
+        <w:rPr>
+          <w:sz w:val="24"/>
+          <w:szCs w:val="24"/>
+        </w:rPr>
+        <w:tab/>
+        <w:t xml:space="preserve">Fișierul principal care trebuie să fie întâlnit în orice extensie este </w:t>
+      </w:r>
+      <w:r>
+        <w:rPr>
+          <w:i/>
+          <w:iCs/>
+          <w:sz w:val="24"/>
+          <w:szCs w:val="24"/>
+        </w:rPr>
+        <w:t>manifest.json</w:t>
+      </w:r>
+      <w:r>
+        <w:rPr>
+          <w:sz w:val="24"/>
+          <w:szCs w:val="24"/>
+        </w:rPr>
+        <w:t>, deoarece acesta conține toate informațiile care definesc extensia, precum numele, versiunea și aspectele legate de funcționalitate (script-uri care vor rula în background, script-uri pentru interfața extensiei, elemente de stil, permisiuni și alte acțiuni ale browser-ului).</w:t>
+      </w:r>
+      <w:r>
+        <w:rPr>
+          <w:sz w:val="24"/>
+          <w:szCs w:val="24"/>
+        </w:rPr>
+        <w:t xml:space="preserve"> Acest fișier este în format JSON și poate conține mai multe chei. </w:t>
+      </w:r>
+      <w:r>
+        <w:rPr>
+          <w:sz w:val="24"/>
+          <w:szCs w:val="24"/>
+        </w:rPr>
+        <w:t>V</w:t>
+      </w:r>
+      <w:r>
+        <w:rPr>
+          <w:sz w:val="24"/>
+          <w:szCs w:val="24"/>
+        </w:rPr>
+        <w:t>alorile posibile pentru aceste chei sunt</w:t>
+      </w:r>
+      <w:r>
+        <w:rPr>
+          <w:sz w:val="24"/>
+          <w:szCs w:val="24"/>
+        </w:rPr>
+        <w:t>:</w:t>
+      </w:r>
+    </w:p>
+    <w:p>
+      <w:pPr>
+        <w:pStyle w:val="Listparagraf"/>
+        <w:numPr>
+          <w:ilvl w:val="0"/>
+          <w:numId w:val="7"/>
+        </w:numPr>
+        <w:spacing w:line="360" w:lineRule="auto"/>
+        <w:jc w:val="both"/>
+        <w:rPr>
+          <w:sz w:val="24"/>
+          <w:szCs w:val="24"/>
+        </w:rPr>
+        <w:sectPr>
+          <w:pgSz w:w="11906" w:h="16838" w:code="9"/>
+          <w:pgMar w:top="1418" w:right="1418" w:bottom="1418" w:left="1418" w:header="720" w:footer="720" w:gutter="0"/>
+          <w:cols w:space="720"/>
+          <w:titlePg/>
+          <w:docGrid w:linePitch="299"/>
+        </w:sectPr>
+      </w:pPr>
+    </w:p>
+    <w:p>
+      <w:pPr>
+        <w:pStyle w:val="Listparagraf"/>
+        <w:numPr>
+          <w:ilvl w:val="0"/>
+          <w:numId w:val="7"/>
+        </w:numPr>
+        <w:spacing w:line="360" w:lineRule="auto"/>
+        <w:jc w:val="both"/>
+        <w:rPr>
+          <w:sz w:val="24"/>
+          <w:szCs w:val="24"/>
+        </w:rPr>
+      </w:pPr>
+      <w:r>
+        <w:rPr>
+          <w:sz w:val="24"/>
+          <w:szCs w:val="24"/>
+        </w:rPr>
+        <w:t>author</w:t>
+      </w:r>
+    </w:p>
+    <w:p>
+      <w:pPr>
+        <w:pStyle w:val="Listparagraf"/>
+        <w:numPr>
+          <w:ilvl w:val="0"/>
+          <w:numId w:val="7"/>
+        </w:numPr>
+        <w:spacing w:line="360" w:lineRule="auto"/>
+        <w:jc w:val="both"/>
+        <w:rPr>
+          <w:sz w:val="24"/>
+          <w:szCs w:val="24"/>
+        </w:rPr>
+      </w:pPr>
+      <w:r>
+        <w:rPr>
+          <w:sz w:val="24"/>
+          <w:szCs w:val="24"/>
+        </w:rPr>
+        <w:t>background</w:t>
+      </w:r>
+    </w:p>
+    <w:p>
+      <w:pPr>
+        <w:pStyle w:val="Listparagraf"/>
+        <w:numPr>
+          <w:ilvl w:val="0"/>
+          <w:numId w:val="7"/>
+        </w:numPr>
+        <w:spacing w:line="360" w:lineRule="auto"/>
+        <w:jc w:val="both"/>
+        <w:rPr>
+          <w:sz w:val="24"/>
+          <w:szCs w:val="24"/>
+        </w:rPr>
+      </w:pPr>
+      <w:r>
+        <w:rPr>
+          <w:sz w:val="24"/>
+          <w:szCs w:val="24"/>
+        </w:rPr>
+        <w:t>browser_action</w:t>
+      </w:r>
+    </w:p>
+    <w:p>
+      <w:pPr>
+        <w:pStyle w:val="Listparagraf"/>
+        <w:numPr>
+          <w:ilvl w:val="0"/>
+          <w:numId w:val="7"/>
+        </w:numPr>
+        <w:spacing w:line="360" w:lineRule="auto"/>
+        <w:jc w:val="both"/>
+        <w:rPr>
+          <w:sz w:val="24"/>
+          <w:szCs w:val="24"/>
+        </w:rPr>
+      </w:pPr>
+      <w:r>
+        <w:rPr>
+          <w:sz w:val="24"/>
+          <w:szCs w:val="24"/>
+        </w:rPr>
+        <w:t>browser_specific_settings</w:t>
+      </w:r>
+    </w:p>
+    <w:p>
+      <w:pPr>
+        <w:pStyle w:val="Listparagraf"/>
+        <w:numPr>
+          <w:ilvl w:val="0"/>
+          <w:numId w:val="7"/>
+        </w:numPr>
+        <w:spacing w:line="360" w:lineRule="auto"/>
+        <w:jc w:val="both"/>
+        <w:rPr>
+          <w:sz w:val="24"/>
+          <w:szCs w:val="24"/>
+        </w:rPr>
+      </w:pPr>
+      <w:r>
+        <w:rPr>
+          <w:sz w:val="24"/>
+          <w:szCs w:val="24"/>
+        </w:rPr>
+        <w:t>chrome_settings_overrides</w:t>
+      </w:r>
+    </w:p>
+    <w:p>
+      <w:pPr>
+        <w:pStyle w:val="Listparagraf"/>
+        <w:numPr>
+          <w:ilvl w:val="0"/>
+          <w:numId w:val="7"/>
+        </w:numPr>
+        <w:spacing w:line="360" w:lineRule="auto"/>
+        <w:jc w:val="both"/>
+        <w:rPr>
+          <w:sz w:val="24"/>
+          <w:szCs w:val="24"/>
+        </w:rPr>
+      </w:pPr>
+      <w:r>
+        <w:rPr>
+          <w:sz w:val="24"/>
+          <w:szCs w:val="24"/>
+        </w:rPr>
+        <w:t>chrome_url_overrides</w:t>
+      </w:r>
+    </w:p>
+    <w:p>
+      <w:pPr>
+        <w:pStyle w:val="Listparagraf"/>
+        <w:numPr>
+          <w:ilvl w:val="0"/>
+          <w:numId w:val="7"/>
+        </w:numPr>
+        <w:spacing w:line="360" w:lineRule="auto"/>
+        <w:jc w:val="both"/>
+        <w:rPr>
+          <w:sz w:val="24"/>
+          <w:szCs w:val="24"/>
+        </w:rPr>
+      </w:pPr>
+      <w:r>
+        <w:rPr>
+          <w:sz w:val="24"/>
+          <w:szCs w:val="24"/>
+        </w:rPr>
+        <w:t>commands</w:t>
+      </w:r>
+    </w:p>
+    <w:p>
+      <w:pPr>
+        <w:pStyle w:val="Listparagraf"/>
+        <w:numPr>
+          <w:ilvl w:val="0"/>
+          <w:numId w:val="7"/>
+        </w:numPr>
+        <w:spacing w:line="360" w:lineRule="auto"/>
+        <w:jc w:val="both"/>
+        <w:rPr>
+          <w:sz w:val="24"/>
+          <w:szCs w:val="24"/>
+        </w:rPr>
+      </w:pPr>
+      <w:r>
+        <w:rPr>
+          <w:sz w:val="24"/>
+          <w:szCs w:val="24"/>
+        </w:rPr>
+        <w:t>content_scripts</w:t>
+      </w:r>
+    </w:p>
+    <w:p>
+      <w:pPr>
+        <w:pStyle w:val="Listparagraf"/>
+        <w:numPr>
+          <w:ilvl w:val="0"/>
+          <w:numId w:val="7"/>
+        </w:numPr>
+        <w:spacing w:line="360" w:lineRule="auto"/>
+        <w:jc w:val="both"/>
+        <w:rPr>
+          <w:sz w:val="24"/>
+          <w:szCs w:val="24"/>
+        </w:rPr>
+      </w:pPr>
+      <w:r>
+        <w:rPr>
+          <w:sz w:val="24"/>
+          <w:szCs w:val="24"/>
+        </w:rPr>
+        <w:t>content_security_policy</w:t>
+      </w:r>
+    </w:p>
+    <w:p>
+      <w:pPr>
+        <w:pStyle w:val="Listparagraf"/>
+        <w:numPr>
+          <w:ilvl w:val="0"/>
+          <w:numId w:val="7"/>
+        </w:numPr>
+        <w:spacing w:line="360" w:lineRule="auto"/>
+        <w:jc w:val="both"/>
+        <w:rPr>
+          <w:sz w:val="24"/>
+          <w:szCs w:val="24"/>
+        </w:rPr>
+      </w:pPr>
+      <w:r>
+        <w:rPr>
+          <w:sz w:val="24"/>
+          <w:szCs w:val="24"/>
+        </w:rPr>
+        <w:t>default_locale</w:t>
+      </w:r>
+    </w:p>
+    <w:p>
+      <w:pPr>
+        <w:pStyle w:val="Listparagraf"/>
+        <w:numPr>
+          <w:ilvl w:val="0"/>
+          <w:numId w:val="7"/>
+        </w:numPr>
+        <w:spacing w:line="360" w:lineRule="auto"/>
+        <w:jc w:val="both"/>
+        <w:rPr>
+          <w:sz w:val="24"/>
+          <w:szCs w:val="24"/>
+        </w:rPr>
+      </w:pPr>
+      <w:r>
+        <w:rPr>
+          <w:sz w:val="24"/>
+          <w:szCs w:val="24"/>
+        </w:rPr>
+        <w:t>description</w:t>
+      </w:r>
+    </w:p>
+    <w:p>
+      <w:pPr>
+        <w:pStyle w:val="Listparagraf"/>
+        <w:numPr>
+          <w:ilvl w:val="0"/>
+          <w:numId w:val="7"/>
+        </w:numPr>
+        <w:spacing w:line="360" w:lineRule="auto"/>
+        <w:jc w:val="both"/>
+        <w:rPr>
+          <w:sz w:val="24"/>
+          <w:szCs w:val="24"/>
+        </w:rPr>
+      </w:pPr>
+      <w:r>
+        <w:rPr>
+          <w:sz w:val="24"/>
+          <w:szCs w:val="24"/>
+        </w:rPr>
+        <w:t>developer</w:t>
+      </w:r>
+    </w:p>
+    <w:p>
+      <w:pPr>
+        <w:pStyle w:val="Listparagraf"/>
+        <w:numPr>
+          <w:ilvl w:val="0"/>
+          <w:numId w:val="7"/>
+        </w:numPr>
+        <w:spacing w:line="360" w:lineRule="auto"/>
+        <w:jc w:val="both"/>
+        <w:rPr>
+          <w:sz w:val="24"/>
+          <w:szCs w:val="24"/>
+        </w:rPr>
+      </w:pPr>
+      <w:r>
+        <w:rPr>
+          <w:sz w:val="24"/>
+          <w:szCs w:val="24"/>
+        </w:rPr>
+        <w:t>devtools_page</w:t>
+      </w:r>
+    </w:p>
+    <w:p>
+      <w:pPr>
+        <w:pStyle w:val="Listparagraf"/>
+        <w:numPr>
+          <w:ilvl w:val="0"/>
+          <w:numId w:val="7"/>
+        </w:numPr>
+        <w:spacing w:line="360" w:lineRule="auto"/>
+        <w:jc w:val="both"/>
+        <w:rPr>
+          <w:sz w:val="24"/>
+          <w:szCs w:val="24"/>
+        </w:rPr>
+      </w:pPr>
+      <w:r>
+        <w:rPr>
+          <w:sz w:val="24"/>
+          <w:szCs w:val="24"/>
+        </w:rPr>
+        <w:t>dictionaries</w:t>
+      </w:r>
+    </w:p>
+    <w:p>
+      <w:pPr>
+        <w:pStyle w:val="Listparagraf"/>
+        <w:numPr>
+          <w:ilvl w:val="0"/>
+          <w:numId w:val="7"/>
+        </w:numPr>
+        <w:spacing w:line="360" w:lineRule="auto"/>
+        <w:jc w:val="both"/>
+        <w:rPr>
+          <w:sz w:val="24"/>
+          <w:szCs w:val="24"/>
+        </w:rPr>
+      </w:pPr>
+      <w:r>
+        <w:rPr>
+          <w:sz w:val="24"/>
+          <w:szCs w:val="24"/>
+        </w:rPr>
+        <w:t>externally_connectable</w:t>
+      </w:r>
+    </w:p>
+    <w:p>
+      <w:pPr>
+        <w:pStyle w:val="Listparagraf"/>
+        <w:numPr>
+          <w:ilvl w:val="0"/>
+          <w:numId w:val="7"/>
+        </w:numPr>
+        <w:spacing w:line="360" w:lineRule="auto"/>
+        <w:jc w:val="both"/>
+        <w:rPr>
+          <w:sz w:val="24"/>
+          <w:szCs w:val="24"/>
+        </w:rPr>
+      </w:pPr>
+      <w:r>
+        <w:rPr>
+          <w:sz w:val="24"/>
+          <w:szCs w:val="24"/>
+        </w:rPr>
+        <w:t>homepage_url</w:t>
+      </w:r>
+    </w:p>
+    <w:p>
+      <w:pPr>
+        <w:pStyle w:val="Listparagraf"/>
+        <w:numPr>
+          <w:ilvl w:val="0"/>
+          <w:numId w:val="7"/>
+        </w:numPr>
+        <w:spacing w:line="360" w:lineRule="auto"/>
+        <w:jc w:val="both"/>
+        <w:rPr>
+          <w:sz w:val="24"/>
+          <w:szCs w:val="24"/>
+        </w:rPr>
+      </w:pPr>
+      <w:r>
+        <w:rPr>
+          <w:sz w:val="24"/>
+          <w:szCs w:val="24"/>
+        </w:rPr>
+        <w:t>icons</w:t>
+      </w:r>
+    </w:p>
+    <w:p>
+      <w:pPr>
+        <w:pStyle w:val="Listparagraf"/>
+        <w:numPr>
+          <w:ilvl w:val="0"/>
+          <w:numId w:val="7"/>
+        </w:numPr>
+        <w:spacing w:line="360" w:lineRule="auto"/>
+        <w:jc w:val="both"/>
+        <w:rPr>
+          <w:sz w:val="24"/>
+          <w:szCs w:val="24"/>
+        </w:rPr>
+      </w:pPr>
+      <w:r>
+        <w:rPr>
+          <w:sz w:val="24"/>
+          <w:szCs w:val="24"/>
+        </w:rPr>
+        <w:t>incognito</w:t>
+      </w:r>
+    </w:p>
+    <w:p>
+      <w:pPr>
+        <w:pStyle w:val="Listparagraf"/>
+        <w:numPr>
+          <w:ilvl w:val="0"/>
+          <w:numId w:val="7"/>
+        </w:numPr>
+        <w:spacing w:line="360" w:lineRule="auto"/>
+        <w:jc w:val="both"/>
+        <w:rPr>
+          <w:sz w:val="24"/>
+          <w:szCs w:val="24"/>
+        </w:rPr>
+      </w:pPr>
+      <w:r>
+        <w:rPr>
+          <w:sz w:val="24"/>
+          <w:szCs w:val="24"/>
+        </w:rPr>
+        <w:t>manifest_version</w:t>
+      </w:r>
+    </w:p>
+    <w:p>
+      <w:pPr>
+        <w:pStyle w:val="Listparagraf"/>
+        <w:numPr>
+          <w:ilvl w:val="0"/>
+          <w:numId w:val="7"/>
+        </w:numPr>
+        <w:spacing w:line="360" w:lineRule="auto"/>
+        <w:jc w:val="both"/>
+        <w:rPr>
+          <w:sz w:val="24"/>
+          <w:szCs w:val="24"/>
+        </w:rPr>
+      </w:pPr>
+      <w:r>
+        <w:rPr>
+          <w:sz w:val="24"/>
+          <w:szCs w:val="24"/>
+        </w:rPr>
+        <w:t>name</w:t>
+      </w:r>
+    </w:p>
+    <w:p>
+      <w:pPr>
+        <w:pStyle w:val="Listparagraf"/>
+        <w:numPr>
+          <w:ilvl w:val="0"/>
+          <w:numId w:val="7"/>
+        </w:numPr>
+        <w:spacing w:line="360" w:lineRule="auto"/>
+        <w:jc w:val="both"/>
+        <w:rPr>
+          <w:sz w:val="24"/>
+          <w:szCs w:val="24"/>
+        </w:rPr>
+      </w:pPr>
+      <w:r>
+        <w:rPr>
+          <w:sz w:val="24"/>
+          <w:szCs w:val="24"/>
+        </w:rPr>
+        <w:t>offline_enabled</w:t>
+      </w:r>
+    </w:p>
+    <w:p>
+      <w:pPr>
+        <w:pStyle w:val="Listparagraf"/>
+        <w:numPr>
+          <w:ilvl w:val="0"/>
+          <w:numId w:val="7"/>
+        </w:numPr>
+        <w:spacing w:line="360" w:lineRule="auto"/>
+        <w:jc w:val="both"/>
+        <w:rPr>
+          <w:sz w:val="24"/>
+          <w:szCs w:val="24"/>
+        </w:rPr>
+      </w:pPr>
+      <w:r>
+        <w:rPr>
+          <w:sz w:val="24"/>
+          <w:szCs w:val="24"/>
+        </w:rPr>
+        <w:t>omnibox</w:t>
+      </w:r>
+    </w:p>
+    <w:p>
+      <w:pPr>
+        <w:pStyle w:val="Listparagraf"/>
+        <w:numPr>
+          <w:ilvl w:val="0"/>
+          <w:numId w:val="7"/>
+        </w:numPr>
+        <w:spacing w:line="360" w:lineRule="auto"/>
+        <w:jc w:val="both"/>
+        <w:rPr>
+          <w:sz w:val="24"/>
+          <w:szCs w:val="24"/>
+        </w:rPr>
+      </w:pPr>
+      <w:r>
+        <w:rPr>
+          <w:sz w:val="24"/>
+          <w:szCs w:val="24"/>
+        </w:rPr>
+        <w:lastRenderedPageBreak/>
+        <w:t>optional_permissions</w:t>
+      </w:r>
+    </w:p>
+    <w:p>
+      <w:pPr>
+        <w:pStyle w:val="Listparagraf"/>
+        <w:numPr>
+          <w:ilvl w:val="0"/>
+          <w:numId w:val="7"/>
+        </w:numPr>
+        <w:spacing w:line="360" w:lineRule="auto"/>
+        <w:jc w:val="both"/>
+        <w:rPr>
+          <w:sz w:val="24"/>
+          <w:szCs w:val="24"/>
+        </w:rPr>
+      </w:pPr>
+      <w:r>
+        <w:rPr>
+          <w:sz w:val="24"/>
+          <w:szCs w:val="24"/>
+        </w:rPr>
+        <w:t>options_page</w:t>
+      </w:r>
+    </w:p>
+    <w:p>
+      <w:pPr>
+        <w:pStyle w:val="Listparagraf"/>
+        <w:numPr>
+          <w:ilvl w:val="0"/>
+          <w:numId w:val="7"/>
+        </w:numPr>
+        <w:spacing w:line="360" w:lineRule="auto"/>
+        <w:jc w:val="both"/>
+        <w:rPr>
+          <w:sz w:val="24"/>
+          <w:szCs w:val="24"/>
+        </w:rPr>
+      </w:pPr>
+      <w:r>
+        <w:rPr>
+          <w:sz w:val="24"/>
+          <w:szCs w:val="24"/>
+        </w:rPr>
+        <w:t>options_ui</w:t>
+      </w:r>
+    </w:p>
+    <w:p>
+      <w:pPr>
+        <w:pStyle w:val="Listparagraf"/>
+        <w:numPr>
+          <w:ilvl w:val="0"/>
+          <w:numId w:val="7"/>
+        </w:numPr>
+        <w:spacing w:line="360" w:lineRule="auto"/>
+        <w:jc w:val="both"/>
+        <w:rPr>
+          <w:sz w:val="24"/>
+          <w:szCs w:val="24"/>
+        </w:rPr>
+      </w:pPr>
+      <w:r>
+        <w:rPr>
+          <w:sz w:val="24"/>
+          <w:szCs w:val="24"/>
+        </w:rPr>
+        <w:t>page_action</w:t>
+      </w:r>
+    </w:p>
+    <w:p>
+      <w:pPr>
+        <w:pStyle w:val="Listparagraf"/>
+        <w:numPr>
+          <w:ilvl w:val="0"/>
+          <w:numId w:val="7"/>
+        </w:numPr>
+        <w:spacing w:line="360" w:lineRule="auto"/>
+        <w:jc w:val="both"/>
+        <w:rPr>
+          <w:sz w:val="24"/>
+          <w:szCs w:val="24"/>
+        </w:rPr>
+      </w:pPr>
+      <w:r>
+        <w:rPr>
+          <w:sz w:val="24"/>
+          <w:szCs w:val="24"/>
+        </w:rPr>
+        <w:t>permissions</w:t>
+      </w:r>
+    </w:p>
+    <w:p>
+      <w:pPr>
+        <w:pStyle w:val="Listparagraf"/>
+        <w:numPr>
+          <w:ilvl w:val="0"/>
+          <w:numId w:val="7"/>
+        </w:numPr>
+        <w:spacing w:line="360" w:lineRule="auto"/>
+        <w:jc w:val="both"/>
+        <w:rPr>
+          <w:sz w:val="24"/>
+          <w:szCs w:val="24"/>
+        </w:rPr>
+      </w:pPr>
+      <w:r>
+        <w:rPr>
+          <w:sz w:val="24"/>
+          <w:szCs w:val="24"/>
+        </w:rPr>
+        <w:t>protocol_handlers</w:t>
+      </w:r>
+    </w:p>
+    <w:p>
+      <w:pPr>
+        <w:pStyle w:val="Listparagraf"/>
+        <w:numPr>
+          <w:ilvl w:val="0"/>
+          <w:numId w:val="7"/>
+        </w:numPr>
+        <w:spacing w:line="360" w:lineRule="auto"/>
+        <w:jc w:val="both"/>
+        <w:rPr>
+          <w:sz w:val="24"/>
+          <w:szCs w:val="24"/>
+        </w:rPr>
+      </w:pPr>
+      <w:r>
+        <w:rPr>
+          <w:sz w:val="24"/>
+          <w:szCs w:val="24"/>
+        </w:rPr>
+        <w:t>short_name</w:t>
+      </w:r>
+    </w:p>
+    <w:p>
+      <w:pPr>
+        <w:pStyle w:val="Listparagraf"/>
+        <w:numPr>
+          <w:ilvl w:val="0"/>
+          <w:numId w:val="7"/>
+        </w:numPr>
+        <w:spacing w:line="360" w:lineRule="auto"/>
+        <w:jc w:val="both"/>
+        <w:rPr>
+          <w:sz w:val="24"/>
+          <w:szCs w:val="24"/>
+        </w:rPr>
+      </w:pPr>
+      <w:r>
+        <w:rPr>
+          <w:sz w:val="24"/>
+          <w:szCs w:val="24"/>
+        </w:rPr>
+        <w:t>sidebar_action</w:t>
+      </w:r>
+    </w:p>
+    <w:p>
+      <w:pPr>
+        <w:pStyle w:val="Listparagraf"/>
+        <w:numPr>
+          <w:ilvl w:val="0"/>
+          <w:numId w:val="7"/>
+        </w:numPr>
+        <w:spacing w:line="360" w:lineRule="auto"/>
+        <w:jc w:val="both"/>
+        <w:rPr>
+          <w:sz w:val="24"/>
+          <w:szCs w:val="24"/>
+        </w:rPr>
+      </w:pPr>
+      <w:r>
+        <w:rPr>
+          <w:sz w:val="24"/>
+          <w:szCs w:val="24"/>
+        </w:rPr>
+        <w:t>storage</w:t>
+      </w:r>
+    </w:p>
+    <w:p>
+      <w:pPr>
+        <w:pStyle w:val="Listparagraf"/>
+        <w:numPr>
+          <w:ilvl w:val="0"/>
+          <w:numId w:val="7"/>
+        </w:numPr>
+        <w:spacing w:line="360" w:lineRule="auto"/>
+        <w:jc w:val="both"/>
+        <w:rPr>
+          <w:sz w:val="24"/>
+          <w:szCs w:val="24"/>
+        </w:rPr>
+      </w:pPr>
+      <w:r>
+        <w:rPr>
+          <w:sz w:val="24"/>
+          <w:szCs w:val="24"/>
+        </w:rPr>
+        <w:t>theme</w:t>
+      </w:r>
+    </w:p>
+    <w:p>
+      <w:pPr>
+        <w:pStyle w:val="Listparagraf"/>
+        <w:numPr>
+          <w:ilvl w:val="0"/>
+          <w:numId w:val="7"/>
+        </w:numPr>
+        <w:spacing w:line="360" w:lineRule="auto"/>
+        <w:jc w:val="both"/>
+        <w:rPr>
+          <w:sz w:val="24"/>
+          <w:szCs w:val="24"/>
+        </w:rPr>
+      </w:pPr>
+      <w:r>
+        <w:rPr>
+          <w:sz w:val="24"/>
+          <w:szCs w:val="24"/>
+        </w:rPr>
+        <w:t>theme_experiment</w:t>
+      </w:r>
+    </w:p>
+    <w:p>
+      <w:pPr>
+        <w:pStyle w:val="Listparagraf"/>
+        <w:numPr>
+          <w:ilvl w:val="0"/>
+          <w:numId w:val="7"/>
+        </w:numPr>
+        <w:spacing w:line="360" w:lineRule="auto"/>
+        <w:jc w:val="both"/>
+        <w:rPr>
+          <w:sz w:val="24"/>
+          <w:szCs w:val="24"/>
+        </w:rPr>
+      </w:pPr>
+      <w:r>
+        <w:rPr>
+          <w:sz w:val="24"/>
+          <w:szCs w:val="24"/>
+        </w:rPr>
+        <w:t>user_scripts</w:t>
+      </w:r>
+    </w:p>
+    <w:p>
+      <w:pPr>
+        <w:pStyle w:val="Listparagraf"/>
+        <w:numPr>
+          <w:ilvl w:val="0"/>
+          <w:numId w:val="7"/>
+        </w:numPr>
+        <w:spacing w:line="360" w:lineRule="auto"/>
+        <w:jc w:val="both"/>
+        <w:rPr>
+          <w:sz w:val="24"/>
+          <w:szCs w:val="24"/>
+        </w:rPr>
+      </w:pPr>
+      <w:r>
+        <w:rPr>
+          <w:sz w:val="24"/>
+          <w:szCs w:val="24"/>
+        </w:rPr>
+        <w:t>version</w:t>
+      </w:r>
+    </w:p>
+    <w:p>
+      <w:pPr>
+        <w:pStyle w:val="Listparagraf"/>
+        <w:numPr>
+          <w:ilvl w:val="0"/>
+          <w:numId w:val="7"/>
+        </w:numPr>
+        <w:spacing w:line="360" w:lineRule="auto"/>
+        <w:jc w:val="both"/>
+        <w:rPr>
+          <w:sz w:val="24"/>
+          <w:szCs w:val="24"/>
+        </w:rPr>
+      </w:pPr>
+      <w:r>
+        <w:rPr>
+          <w:sz w:val="24"/>
+          <w:szCs w:val="24"/>
+        </w:rPr>
+        <w:t>version_name</w:t>
+      </w:r>
+    </w:p>
+    <w:p>
+      <w:pPr>
+        <w:pStyle w:val="Listparagraf"/>
+        <w:numPr>
+          <w:ilvl w:val="0"/>
+          <w:numId w:val="7"/>
+        </w:numPr>
+        <w:spacing w:line="360" w:lineRule="auto"/>
+        <w:jc w:val="both"/>
+        <w:rPr>
+          <w:sz w:val="24"/>
+          <w:szCs w:val="24"/>
+        </w:rPr>
+      </w:pPr>
+      <w:r>
+        <w:rPr>
+          <w:sz w:val="24"/>
+          <w:szCs w:val="24"/>
+        </w:rPr>
+        <w:t>web_accessible_resources</w:t>
+      </w:r>
+    </w:p>
+    <w:p>
+      <w:pPr>
+        <w:spacing w:line="360" w:lineRule="auto"/>
+        <w:jc w:val="both"/>
+        <w:rPr>
+          <w:sz w:val="24"/>
+          <w:szCs w:val="24"/>
+        </w:rPr>
+        <w:sectPr>
+          <w:type w:val="continuous"/>
+          <w:pgSz w:w="11906" w:h="16838" w:code="9"/>
+          <w:pgMar w:top="1418" w:right="1418" w:bottom="1418" w:left="1418" w:header="720" w:footer="720" w:gutter="0"/>
+          <w:cols w:num="3" w:space="720"/>
+          <w:titlePg/>
+          <w:docGrid w:linePitch="299"/>
+        </w:sectPr>
+      </w:pPr>
+    </w:p>
+    <w:p>
+      <w:pPr>
+        <w:spacing w:line="360" w:lineRule="auto"/>
+        <w:jc w:val="both"/>
+        <w:rPr>
+          <w:sz w:val="24"/>
+          <w:szCs w:val="24"/>
+        </w:rPr>
+      </w:pPr>
+      <w:r>
+        <w:rPr>
+          <w:sz w:val="24"/>
+          <w:szCs w:val="24"/>
+        </w:rPr>
+        <w:t xml:space="preserve">Dintre acestea, singurele care trebuie să fie obligatoriu prezente sunt </w:t>
+      </w:r>
+      <w:r>
+        <w:rPr>
+          <w:i/>
+          <w:iCs/>
+          <w:sz w:val="24"/>
+          <w:szCs w:val="24"/>
+        </w:rPr>
+        <w:t xml:space="preserve">manifest_version, version </w:t>
+      </w:r>
+      <w:r>
+        <w:rPr>
+          <w:sz w:val="24"/>
+          <w:szCs w:val="24"/>
+        </w:rPr>
+        <w:t xml:space="preserve">și </w:t>
+      </w:r>
+      <w:r>
+        <w:rPr>
+          <w:i/>
+          <w:iCs/>
+          <w:sz w:val="24"/>
+          <w:szCs w:val="24"/>
+        </w:rPr>
+        <w:t>name</w:t>
+      </w:r>
+      <w:r>
+        <w:rPr>
+          <w:sz w:val="24"/>
+          <w:szCs w:val="24"/>
+        </w:rPr>
+        <w:t>. În cadrul fișierului aplicației implementate, au fost folosite mai multe dintre aceastea, precum:</w:t>
+      </w:r>
+    </w:p>
+    <w:p>
+      <w:pPr>
+        <w:pStyle w:val="Listparagraf"/>
+        <w:numPr>
+          <w:ilvl w:val="0"/>
+          <w:numId w:val="8"/>
+        </w:numPr>
+        <w:spacing w:line="360" w:lineRule="auto"/>
+        <w:jc w:val="both"/>
+        <w:rPr>
+          <w:sz w:val="24"/>
+          <w:szCs w:val="24"/>
+        </w:rPr>
+      </w:pPr>
+      <w:r>
+        <w:rPr>
+          <w:i/>
+          <w:iCs/>
+          <w:sz w:val="24"/>
+          <w:szCs w:val="24"/>
+        </w:rPr>
+        <w:t xml:space="preserve">background – </w:t>
+      </w:r>
+      <w:r>
+        <w:rPr>
+          <w:sz w:val="24"/>
+          <w:szCs w:val="24"/>
+        </w:rPr>
+        <w:t xml:space="preserve">conține informații în legătură cu fișierele în care se află script-ul ce va rula în background. Fișierele trebuie enumerate într-o listă, în cazul nostru existând înregistrarea </w:t>
+      </w:r>
+      <w:r>
+        <w:rPr>
+          <w:rFonts w:ascii="Consolas" w:hAnsi="Consolas"/>
+          <w:sz w:val="24"/>
+          <w:szCs w:val="24"/>
+        </w:rPr>
+        <w:t>"scripts": ["app/background.js"]</w:t>
+      </w:r>
+    </w:p>
+    <w:p>
+      <w:pPr>
+        <w:pStyle w:val="Listparagraf"/>
+        <w:numPr>
+          <w:ilvl w:val="0"/>
+          <w:numId w:val="8"/>
+        </w:numPr>
+        <w:spacing w:line="360" w:lineRule="auto"/>
+        <w:jc w:val="both"/>
+        <w:rPr>
+          <w:sz w:val="24"/>
+          <w:szCs w:val="24"/>
+        </w:rPr>
+      </w:pPr>
+      <w:r>
+        <w:rPr>
+          <w:i/>
+          <w:iCs/>
+          <w:sz w:val="24"/>
+          <w:szCs w:val="24"/>
+        </w:rPr>
+        <w:t xml:space="preserve">content_scripts – </w:t>
+      </w:r>
+      <w:r>
+        <w:rPr>
+          <w:sz w:val="24"/>
+          <w:szCs w:val="24"/>
+        </w:rPr>
+        <w:t>cu ajutorul acestei înregistrări browser-ul va ști ce script-uri trebuie să încarce în paginile al căror URL se potrivește cu cele specificate. În cadrul acestui obiect pot exista mai multe chei pentru specificarea detaliilor. Cele mai importante sunt:</w:t>
+      </w:r>
+    </w:p>
+    <w:p>
+      <w:pPr>
+        <w:pStyle w:val="Listparagraf"/>
+        <w:numPr>
+          <w:ilvl w:val="1"/>
+          <w:numId w:val="8"/>
+        </w:numPr>
+        <w:spacing w:line="360" w:lineRule="auto"/>
+        <w:jc w:val="both"/>
+        <w:rPr>
+          <w:sz w:val="24"/>
+          <w:szCs w:val="24"/>
+        </w:rPr>
+      </w:pPr>
+      <w:r>
+        <w:rPr>
+          <w:i/>
+          <w:iCs/>
+          <w:sz w:val="24"/>
+          <w:szCs w:val="24"/>
+        </w:rPr>
+        <w:t>”matches” –</w:t>
+      </w:r>
+      <w:r>
+        <w:rPr>
+          <w:sz w:val="24"/>
+          <w:szCs w:val="24"/>
+        </w:rPr>
+        <w:t xml:space="preserve"> o listă de pattern-uri cu ajutorul cărora se stabilește pentru care URL-uri ar trebui ca extensia să ruleze. Această cheie este obligatorie în interiorul </w:t>
+      </w:r>
+      <w:r>
+        <w:rPr>
+          <w:i/>
+          <w:iCs/>
+          <w:sz w:val="24"/>
+          <w:szCs w:val="24"/>
+        </w:rPr>
+        <w:t>content_scripts</w:t>
+      </w:r>
+    </w:p>
+    <w:p>
+      <w:pPr>
+        <w:pStyle w:val="Listparagraf"/>
+        <w:numPr>
+          <w:ilvl w:val="1"/>
+          <w:numId w:val="8"/>
+        </w:numPr>
+        <w:spacing w:line="360" w:lineRule="auto"/>
+        <w:jc w:val="both"/>
+        <w:rPr>
+          <w:sz w:val="24"/>
+          <w:szCs w:val="24"/>
+        </w:rPr>
+      </w:pPr>
+      <w:r>
+        <w:rPr>
+          <w:i/>
+          <w:iCs/>
+          <w:sz w:val="24"/>
+          <w:szCs w:val="24"/>
+        </w:rPr>
+        <w:t xml:space="preserve">”js” – </w:t>
+      </w:r>
+      <w:r>
+        <w:rPr>
+          <w:sz w:val="24"/>
+          <w:szCs w:val="24"/>
+        </w:rPr>
+        <w:t>specifică o listă de fișiere JavaScript care vor fi incluse</w:t>
+      </w:r>
+      <w:r>
+        <w:rPr>
+          <w:sz w:val="24"/>
+          <w:szCs w:val="24"/>
+        </w:rPr>
+        <w:t xml:space="preserve"> ca scripturi în cadrul paginilor,</w:t>
+      </w:r>
+      <w:r>
+        <w:rPr>
+          <w:i/>
+          <w:iCs/>
+          <w:sz w:val="24"/>
+          <w:szCs w:val="24"/>
+        </w:rPr>
+        <w:t xml:space="preserve"> </w:t>
+      </w:r>
+    </w:p>
+    <w:p>
+      <w:pPr>
+        <w:pStyle w:val="Listparagraf"/>
+        <w:numPr>
+          <w:ilvl w:val="1"/>
+          <w:numId w:val="8"/>
+        </w:numPr>
+        <w:spacing w:line="360" w:lineRule="auto"/>
+        <w:jc w:val="both"/>
+        <w:rPr>
+          <w:sz w:val="24"/>
+          <w:szCs w:val="24"/>
+        </w:rPr>
+      </w:pPr>
+      <w:r>
+        <w:rPr>
+          <w:i/>
+          <w:iCs/>
+          <w:sz w:val="24"/>
+          <w:szCs w:val="24"/>
+        </w:rPr>
+        <w:t>”css” –</w:t>
+      </w:r>
+      <w:r>
+        <w:rPr>
+          <w:sz w:val="24"/>
+          <w:szCs w:val="24"/>
+        </w:rPr>
+        <w:t xml:space="preserve"> o listă ce va conține fișierele CSS care se dorește să fie injectate în pagini</w:t>
+      </w:r>
+    </w:p>
+    <w:p>
+      <w:pPr>
+        <w:pStyle w:val="Listparagraf"/>
+        <w:numPr>
+          <w:ilvl w:val="1"/>
+          <w:numId w:val="8"/>
+        </w:numPr>
+        <w:spacing w:line="360" w:lineRule="auto"/>
+        <w:jc w:val="both"/>
+        <w:rPr>
+          <w:sz w:val="24"/>
+          <w:szCs w:val="24"/>
+        </w:rPr>
+      </w:pPr>
+      <w:r>
+        <w:rPr>
+          <w:i/>
+          <w:iCs/>
+          <w:sz w:val="24"/>
+          <w:szCs w:val="24"/>
+        </w:rPr>
+        <w:t>”run_at” –</w:t>
+      </w:r>
+      <w:r>
+        <w:rPr>
+          <w:sz w:val="24"/>
+          <w:szCs w:val="24"/>
+        </w:rPr>
+        <w:t xml:space="preserve"> determină momentul în care script-urile specificate în ”js” ar trebui să fie injectate în pagină. Cele trei valori posibile pentru aceasta setare sunt </w:t>
+      </w:r>
+      <w:r>
+        <w:rPr>
+          <w:i/>
+          <w:iCs/>
+          <w:sz w:val="24"/>
+          <w:szCs w:val="24"/>
+        </w:rPr>
+        <w:t>document_start</w:t>
+      </w:r>
+      <w:r>
+        <w:rPr>
+          <w:i/>
+          <w:iCs/>
+          <w:sz w:val="24"/>
+          <w:szCs w:val="24"/>
+        </w:rPr>
+        <w:t xml:space="preserve"> </w:t>
+      </w:r>
+      <w:r>
+        <w:rPr>
+          <w:sz w:val="24"/>
+          <w:szCs w:val="24"/>
+        </w:rPr>
+        <w:t>(atunci când DOM-ul încă se încarcă)</w:t>
+      </w:r>
+      <w:r>
+        <w:rPr>
+          <w:sz w:val="24"/>
+          <w:szCs w:val="24"/>
+        </w:rPr>
+        <w:t xml:space="preserve">, </w:t>
+      </w:r>
+      <w:r>
+        <w:rPr>
+          <w:i/>
+          <w:iCs/>
+          <w:sz w:val="24"/>
+          <w:szCs w:val="24"/>
+        </w:rPr>
+        <w:t>document_end</w:t>
+      </w:r>
+      <w:r>
+        <w:rPr>
+          <w:sz w:val="24"/>
+          <w:szCs w:val="24"/>
+        </w:rPr>
+        <w:t xml:space="preserve"> </w:t>
+      </w:r>
+      <w:r>
+        <w:rPr>
+          <w:sz w:val="24"/>
+          <w:szCs w:val="24"/>
+        </w:rPr>
+        <w:t xml:space="preserve">(când DOM-ul s-a încărcat, însă e posibil ca alte resurse precum imagini sau script-uri încă se încarcă) </w:t>
+      </w:r>
+      <w:r>
+        <w:rPr>
+          <w:sz w:val="24"/>
+          <w:szCs w:val="24"/>
+        </w:rPr>
+        <w:t xml:space="preserve">și </w:t>
+      </w:r>
+      <w:r>
+        <w:rPr>
+          <w:i/>
+          <w:iCs/>
+          <w:sz w:val="24"/>
+          <w:szCs w:val="24"/>
+        </w:rPr>
+        <w:t>document_idle</w:t>
+      </w:r>
+      <w:r>
+        <w:rPr>
+          <w:i/>
+          <w:iCs/>
+          <w:sz w:val="24"/>
+          <w:szCs w:val="24"/>
+        </w:rPr>
+        <w:t xml:space="preserve"> </w:t>
+      </w:r>
+      <w:r>
+        <w:rPr>
+          <w:sz w:val="24"/>
+          <w:szCs w:val="24"/>
+        </w:rPr>
+        <w:t>(DOM-ul și toate resursele necesare s-au încărcat)</w:t>
+      </w:r>
+      <w:r>
+        <w:rPr>
+          <w:sz w:val="24"/>
+          <w:szCs w:val="24"/>
+        </w:rPr>
+        <w:t>.</w:t>
+      </w:r>
+    </w:p>
+    <w:p>
+      <w:pPr>
+        <w:spacing w:line="360" w:lineRule="auto"/>
+        <w:ind w:firstLine="720"/>
+        <w:jc w:val="both"/>
+        <w:rPr>
+          <w:sz w:val="24"/>
+          <w:szCs w:val="24"/>
+        </w:rPr>
+      </w:pPr>
+      <w:r>
+        <w:rPr>
+          <w:sz w:val="24"/>
+          <w:szCs w:val="24"/>
+        </w:rPr>
+        <w:t>În cazul nostru, această înregistrare arată în felul următor:</w:t>
+      </w:r>
+    </w:p>
+    <w:p>
+      <w:pPr>
+        <w:spacing w:line="360" w:lineRule="auto"/>
+        <w:ind w:left="1080"/>
+        <w:jc w:val="both"/>
+        <w:rPr>
+          <w:rFonts w:ascii="Consolas" w:hAnsi="Consolas"/>
+          <w:sz w:val="24"/>
+          <w:szCs w:val="24"/>
+        </w:rPr>
+      </w:pPr>
+      <w:r>
+        <w:rPr>
+          <w:rFonts w:ascii="Consolas" w:hAnsi="Consolas"/>
+          <w:sz w:val="24"/>
+          <w:szCs w:val="24"/>
+        </w:rPr>
+        <w:t>"content_scripts": [</w:t>
+      </w:r>
+    </w:p>
+    <w:p>
+      <w:pPr>
+        <w:spacing w:line="360" w:lineRule="auto"/>
+        <w:ind w:left="1080"/>
+        <w:jc w:val="both"/>
+        <w:rPr>
+          <w:rFonts w:ascii="Consolas" w:hAnsi="Consolas"/>
+          <w:sz w:val="24"/>
+          <w:szCs w:val="24"/>
+        </w:rPr>
+      </w:pPr>
+      <w:r>
+        <w:rPr>
+          <w:rFonts w:ascii="Consolas" w:hAnsi="Consolas"/>
+          <w:sz w:val="24"/>
+          <w:szCs w:val="24"/>
+        </w:rPr>
+        <w:t xml:space="preserve">    {</w:t>
+      </w:r>
+    </w:p>
+    <w:p>
+      <w:pPr>
+        <w:spacing w:line="360" w:lineRule="auto"/>
+        <w:ind w:left="1080"/>
+        <w:jc w:val="both"/>
+        <w:rPr>
+          <w:rFonts w:ascii="Consolas" w:hAnsi="Consolas"/>
+          <w:sz w:val="24"/>
+          <w:szCs w:val="24"/>
+        </w:rPr>
+      </w:pPr>
+      <w:r>
+        <w:rPr>
+          <w:rFonts w:ascii="Consolas" w:hAnsi="Consolas"/>
+          <w:sz w:val="24"/>
+          <w:szCs w:val="24"/>
+        </w:rPr>
+        <w:t xml:space="preserve">      "matches": ["http://*/*", "https://*/*"],</w:t>
+      </w:r>
+    </w:p>
+    <w:p>
+      <w:pPr>
+        <w:spacing w:line="360" w:lineRule="auto"/>
+        <w:ind w:left="1080"/>
+        <w:jc w:val="both"/>
+        <w:rPr>
+          <w:rFonts w:ascii="Consolas" w:hAnsi="Consolas"/>
+          <w:sz w:val="24"/>
+          <w:szCs w:val="24"/>
+        </w:rPr>
+      </w:pPr>
+      <w:r>
+        <w:rPr>
+          <w:rFonts w:ascii="Consolas" w:hAnsi="Consolas"/>
+          <w:sz w:val="24"/>
+          <w:szCs w:val="24"/>
+        </w:rPr>
+        <w:t xml:space="preserve">      "js": ["app/content.js"],</w:t>
+      </w:r>
+    </w:p>
+    <w:p>
+      <w:pPr>
+        <w:spacing w:line="360" w:lineRule="auto"/>
+        <w:ind w:left="1080"/>
+        <w:jc w:val="both"/>
+        <w:rPr>
+          <w:rFonts w:ascii="Consolas" w:hAnsi="Consolas"/>
+          <w:sz w:val="24"/>
+          <w:szCs w:val="24"/>
+        </w:rPr>
+      </w:pPr>
+      <w:r>
+        <w:rPr>
+          <w:rFonts w:ascii="Consolas" w:hAnsi="Consolas"/>
+          <w:sz w:val="24"/>
+          <w:szCs w:val="24"/>
+        </w:rPr>
+        <w:t xml:space="preserve">      "css": ["app/style.css"],</w:t>
+      </w:r>
+    </w:p>
+    <w:p>
+      <w:pPr>
+        <w:spacing w:line="360" w:lineRule="auto"/>
+        <w:ind w:left="1080"/>
+        <w:jc w:val="both"/>
+        <w:rPr>
+          <w:rFonts w:ascii="Consolas" w:hAnsi="Consolas"/>
+          <w:sz w:val="24"/>
+          <w:szCs w:val="24"/>
+        </w:rPr>
+      </w:pPr>
+      <w:r>
+        <w:rPr>
+          <w:rFonts w:ascii="Consolas" w:hAnsi="Consolas"/>
+          <w:sz w:val="24"/>
+          <w:szCs w:val="24"/>
+        </w:rPr>
+        <w:lastRenderedPageBreak/>
+        <w:t xml:space="preserve">      "run_at": "document_end",</w:t>
+      </w:r>
+    </w:p>
+    <w:p>
+      <w:pPr>
+        <w:spacing w:line="360" w:lineRule="auto"/>
+        <w:ind w:left="1080"/>
+        <w:jc w:val="both"/>
+        <w:rPr>
+          <w:rFonts w:ascii="Consolas" w:hAnsi="Consolas"/>
+          <w:sz w:val="24"/>
+          <w:szCs w:val="24"/>
+        </w:rPr>
+      </w:pPr>
+      <w:r>
+        <w:rPr>
+          <w:rFonts w:ascii="Consolas" w:hAnsi="Consolas"/>
+          <w:sz w:val="24"/>
+          <w:szCs w:val="24"/>
+        </w:rPr>
+        <w:t xml:space="preserve">      "all_frames": false</w:t>
+      </w:r>
+    </w:p>
+    <w:p>
+      <w:pPr>
+        <w:spacing w:line="360" w:lineRule="auto"/>
+        <w:ind w:left="1080"/>
+        <w:jc w:val="both"/>
+        <w:rPr>
+          <w:rFonts w:ascii="Consolas" w:hAnsi="Consolas"/>
+          <w:sz w:val="24"/>
+          <w:szCs w:val="24"/>
+        </w:rPr>
+      </w:pPr>
+      <w:r>
+        <w:rPr>
+          <w:rFonts w:ascii="Consolas" w:hAnsi="Consolas"/>
+          <w:sz w:val="24"/>
+          <w:szCs w:val="24"/>
+        </w:rPr>
+        <w:t xml:space="preserve">    }</w:t>
+      </w:r>
+    </w:p>
+    <w:p>
+      <w:pPr>
+        <w:spacing w:line="360" w:lineRule="auto"/>
+        <w:ind w:left="1080"/>
+        <w:jc w:val="both"/>
+        <w:rPr>
+          <w:rFonts w:ascii="Consolas" w:hAnsi="Consolas"/>
+          <w:sz w:val="24"/>
+          <w:szCs w:val="24"/>
+        </w:rPr>
+      </w:pPr>
+      <w:r>
+        <w:rPr>
+          <w:rFonts w:ascii="Consolas" w:hAnsi="Consolas"/>
+          <w:sz w:val="24"/>
+          <w:szCs w:val="24"/>
+        </w:rPr>
+        <w:t xml:space="preserve">  ],</w:t>
+      </w:r>
+    </w:p>
+    <w:p>
+      <w:pPr>
+        <w:pStyle w:val="Listparagraf"/>
+        <w:numPr>
+          <w:ilvl w:val="0"/>
+          <w:numId w:val="8"/>
+        </w:numPr>
+        <w:spacing w:line="360" w:lineRule="auto"/>
+        <w:jc w:val="both"/>
+        <w:rPr>
+          <w:sz w:val="24"/>
+          <w:szCs w:val="24"/>
+        </w:rPr>
+      </w:pPr>
+      <w:r>
+        <w:rPr>
+          <w:i/>
+          <w:iCs/>
+          <w:sz w:val="24"/>
+          <w:szCs w:val="24"/>
+        </w:rPr>
+        <w:t xml:space="preserve">permissions – </w:t>
+      </w:r>
+      <w:r>
+        <w:rPr>
+          <w:sz w:val="24"/>
+          <w:szCs w:val="24"/>
+        </w:rPr>
+        <w:t>această cheie este folosită pentru a defini permisiunile pe care le are extensia. Permisiunile sunt enumerate într-o listă și pot fi de trei tipuri: host permissions</w:t>
+      </w:r>
+      <w:r>
+        <w:rPr>
+          <w:sz w:val="24"/>
+          <w:szCs w:val="24"/>
+        </w:rPr>
+        <w:t xml:space="preserve"> (pattern-uri care vor identifica URL-urile pentru care extensia are nevoie de permisiuni speciale)</w:t>
+      </w:r>
+      <w:r>
+        <w:rPr>
+          <w:sz w:val="24"/>
+          <w:szCs w:val="24"/>
+        </w:rPr>
+        <w:t>, API permissions</w:t>
+      </w:r>
+      <w:r>
+        <w:rPr>
+          <w:sz w:val="24"/>
+          <w:szCs w:val="24"/>
+        </w:rPr>
+        <w:t xml:space="preserve"> (acestea sunt definite prin niște cuvinte cheie folosite să identifice un WebExtensionAPI pe care extensia are nevoie să îl folosească)</w:t>
+      </w:r>
+      <w:r>
+        <w:rPr>
+          <w:sz w:val="24"/>
+          <w:szCs w:val="24"/>
+        </w:rPr>
+        <w:t xml:space="preserve"> și permisiunea pentru </w:t>
+      </w:r>
+      <w:r>
+        <w:rPr>
+          <w:i/>
+          <w:iCs/>
+          <w:sz w:val="24"/>
+          <w:szCs w:val="24"/>
+        </w:rPr>
+        <w:t>activeTab</w:t>
+      </w:r>
+      <w:r>
+        <w:rPr>
+          <w:i/>
+          <w:iCs/>
+          <w:sz w:val="24"/>
+          <w:szCs w:val="24"/>
+        </w:rPr>
+        <w:t xml:space="preserve">. </w:t>
       </w:r>
     </w:p>
     <w:p>
@@ -8556,7 +10494,25 @@
           <w:sz w:val="24"/>
           <w:szCs w:val="24"/>
         </w:rPr>
-        <w:t xml:space="preserve">Pentru testare s-a încercat ascunderea anunțurilor cu informații despre admiterea la studiile de nivel licență și s-a verificat dacă elementele sugerate anterior fac parte din aceeași categorie. Primul anunț care a fost ascuns conținea informații despre organizarea concursului de admitere în luna aprilie 2021. În urma ascunderii acestui articol, a început formarea listei de cuvinte cheie, însă fiind doar primul element ascuns au rezultat 43 de cuvinte cu posibilitatea de a fi cuvinte cheie. Așadar, aplicația nu va genera sugestii după ce un singur element a fost ascuns. Al doilea articol ales conținea informații despre calendarul concursului de admitere, iar </w:t>
+        <w:t>Pentru testare s-a încercat ascunderea anunțurilor cu informații despre admiterea la studiile de nivel licență și s-a verificat dacă elementele sugerate anterior fac parte din aceeași categorie. Primul anunț care a fost ascuns conținea informații despre organizarea concursului de admitere în luna aprilie 2021. În urma ascunderii acestui articol, a început formarea listei de cuvinte cheie, însă fiind doar primul element ascuns au rezultat 43 de cuvinte cu posibilitatea de a fi cuvinte cheie. Așadar, aplicația nu va genera sugestii după ce un singur element a fost ascuns. Al doilea articol ales conținea informații despre calendarul concursului de admitere, iar în urma extragerii de cuvinte cheie din acesta s-au obținut 41 de variante. Făcând însă intersecția între cele două liste de cuvinte, a rămas un set de 8 keywords care să fie utilizat pentru căutarea altor elemente ce ar putea fi ascunse.</w:t>
+      </w:r>
+    </w:p>
+    <w:p>
+      <w:pPr>
+        <w:spacing w:line="360" w:lineRule="auto"/>
+        <w:ind w:firstLine="720"/>
+        <w:jc w:val="both"/>
+        <w:rPr>
+          <w:sz w:val="24"/>
+          <w:szCs w:val="24"/>
+        </w:rPr>
+      </w:pPr>
+      <w:r>
+        <w:rPr>
+          <w:sz w:val="24"/>
+          <w:szCs w:val="24"/>
+        </w:rPr>
+        <w:t xml:space="preserve">Pe baza acestei liste de cuvinte, aplicația a verificat alte anunțuri pentru a sugera unele care e posibil să nu fie de interes. Un prim articol care a fost sugerat a fost cel cu rezultatele </w:t>
       </w:r>
       <w:r>
         <w:rPr>
@@ -8564,25 +10520,7 @@
           <w:szCs w:val="24"/>
         </w:rPr>
         <w:lastRenderedPageBreak/>
-        <w:t>în urma extragerii de cuvinte cheie din acesta s-au obținut 41 de variante. Făcând însă intersecția între cele două liste de cuvinte, a rămas un set de 8 keywords care să fie utilizat pentru căutarea altor elemente ce ar putea fi ascunse.</w:t>
-      </w:r>
-    </w:p>
-    <w:p>
-      <w:pPr>
-        <w:spacing w:line="360" w:lineRule="auto"/>
-        <w:ind w:firstLine="720"/>
-        <w:jc w:val="both"/>
-        <w:rPr>
-          <w:sz w:val="24"/>
-          <w:szCs w:val="24"/>
-        </w:rPr>
-      </w:pPr>
-      <w:r>
-        <w:rPr>
-          <w:sz w:val="24"/>
-          <w:szCs w:val="24"/>
-        </w:rPr>
-        <w:t>Pe baza acestei liste de cuvinte, aplicația a verificat alte anunțuri pentru a sugera unele care e posibil să nu fie de interes. Un prim articol care a fost sugerat a fost cel cu rezultatele concursului de admitere la nivel licență, o sugestie conform așteptărilor. Întrucât printre cuvintele cheie se aflau ”calendar” și ”admitere”, a fost de asemenea sugerat și un anunț despre calendarul de admire la nivel de master. Chiar dacă acest anunț nu este legat de studiile la nivel de licență, nu putem spune ca sugestia a fost întocmai greșită, deoarece articolul conține o parte dintre cuvintele cheie.</w:t>
+        <w:t>concursului de admitere la nivel licență, o sugestie conform așteptărilor. Întrucât printre cuvintele cheie se aflau ”calendar” și ”admitere”, a fost de asemenea sugerat și un anunț despre calendarul de admire la nivel de master. Chiar dacă acest anunț nu este legat de studiile la nivel de licență, nu putem spune ca sugestia a fost întocmai greșită, deoarece articolul conține o parte dintre cuvintele cheie.</w:t>
       </w:r>
     </w:p>
     <w:p>
@@ -9302,6 +11240,7 @@
       </w:pPr>
     </w:p>
     <w:sectPr>
+      <w:type w:val="continuous"/>
       <w:pgSz w:w="11906" w:h="16838" w:code="9"/>
       <w:pgMar w:top="1418" w:right="1418" w:bottom="1418" w:left="1418" w:header="720" w:footer="720" w:gutter="0"/>
       <w:cols w:space="720"/>
@@ -9454,7 +11393,10 @@
         <w:b/>
         <w:bCs/>
       </w:rPr>
-      <w:t>Concluzii</w:t>
+      <w:t>Soluția</w:t>
+    </w:r>
+    <w:r>
+      <w:t xml:space="preserve"> propusă</w:t>
     </w:r>
     <w:r>
       <w:fldChar w:fldCharType="end"/>
@@ -9674,16 +11616,16 @@
     </w:lvl>
   </w:abstractNum>
   <w:abstractNum w:abstractNumId="2" w15:restartNumberingAfterBreak="0">
-    <w:nsid w:val="34FC75C4"/>
+    <w:nsid w:val="291E1F48"/>
     <w:multiLevelType w:val="hybridMultilevel"/>
-    <w:tmpl w:val="406239E8"/>
+    <w:tmpl w:val="792E5384"/>
     <w:lvl w:ilvl="0" w:tplc="04090001">
       <w:start w:val="1"/>
       <w:numFmt w:val="bullet"/>
       <w:lvlText w:val=""/>
       <w:lvlJc w:val="left"/>
       <w:pPr>
-        <w:ind w:left="1500" w:hanging="360"/>
+        <w:ind w:left="720" w:hanging="360"/>
       </w:pPr>
       <w:rPr>
         <w:rFonts w:ascii="Symbol" w:hAnsi="Symbol" w:hint="default"/>
@@ -9695,7 +11637,7 @@
       <w:lvlText w:val="o"/>
       <w:lvlJc w:val="left"/>
       <w:pPr>
-        <w:ind w:left="2220" w:hanging="360"/>
+        <w:ind w:left="1440" w:hanging="360"/>
       </w:pPr>
       <w:rPr>
         <w:rFonts w:ascii="Courier New" w:hAnsi="Courier New" w:cs="Courier New" w:hint="default"/>
@@ -9707,7 +11649,7 @@
       <w:lvlText w:val=""/>
       <w:lvlJc w:val="left"/>
       <w:pPr>
-        <w:ind w:left="2940" w:hanging="360"/>
+        <w:ind w:left="2160" w:hanging="360"/>
       </w:pPr>
       <w:rPr>
         <w:rFonts w:ascii="Wingdings" w:hAnsi="Wingdings" w:hint="default"/>
@@ -9719,7 +11661,7 @@
       <w:lvlText w:val=""/>
       <w:lvlJc w:val="left"/>
       <w:pPr>
-        <w:ind w:left="3660" w:hanging="360"/>
+        <w:ind w:left="2880" w:hanging="360"/>
       </w:pPr>
       <w:rPr>
         <w:rFonts w:ascii="Symbol" w:hAnsi="Symbol" w:hint="default"/>
@@ -9731,7 +11673,7 @@
       <w:lvlText w:val="o"/>
       <w:lvlJc w:val="left"/>
       <w:pPr>
-        <w:ind w:left="4380" w:hanging="360"/>
+        <w:ind w:left="3600" w:hanging="360"/>
       </w:pPr>
       <w:rPr>
         <w:rFonts w:ascii="Courier New" w:hAnsi="Courier New" w:cs="Courier New" w:hint="default"/>
@@ -9743,7 +11685,7 @@
       <w:lvlText w:val=""/>
       <w:lvlJc w:val="left"/>
       <w:pPr>
-        <w:ind w:left="5100" w:hanging="360"/>
+        <w:ind w:left="4320" w:hanging="360"/>
       </w:pPr>
       <w:rPr>
         <w:rFonts w:ascii="Wingdings" w:hAnsi="Wingdings" w:hint="default"/>
@@ -9755,7 +11697,7 @@
       <w:lvlText w:val=""/>
       <w:lvlJc w:val="left"/>
       <w:pPr>
-        <w:ind w:left="5820" w:hanging="360"/>
+        <w:ind w:left="5040" w:hanging="360"/>
       </w:pPr>
       <w:rPr>
         <w:rFonts w:ascii="Symbol" w:hAnsi="Symbol" w:hint="default"/>
@@ -9767,7 +11709,7 @@
       <w:lvlText w:val="o"/>
       <w:lvlJc w:val="left"/>
       <w:pPr>
-        <w:ind w:left="6540" w:hanging="360"/>
+        <w:ind w:left="5760" w:hanging="360"/>
       </w:pPr>
       <w:rPr>
         <w:rFonts w:ascii="Courier New" w:hAnsi="Courier New" w:cs="Courier New" w:hint="default"/>
@@ -9779,7 +11721,7 @@
       <w:lvlText w:val=""/>
       <w:lvlJc w:val="left"/>
       <w:pPr>
-        <w:ind w:left="7260" w:hanging="360"/>
+        <w:ind w:left="6480" w:hanging="360"/>
       </w:pPr>
       <w:rPr>
         <w:rFonts w:ascii="Wingdings" w:hAnsi="Wingdings" w:hint="default"/>
@@ -9787,6 +11729,232 @@
     </w:lvl>
   </w:abstractNum>
   <w:abstractNum w:abstractNumId="3" w15:restartNumberingAfterBreak="0">
+    <w:nsid w:val="2A28098C"/>
+    <w:multiLevelType w:val="hybridMultilevel"/>
+    <w:tmpl w:val="CA70A2EC"/>
+    <w:lvl w:ilvl="0" w:tplc="04090001">
+      <w:start w:val="1"/>
+      <w:numFmt w:val="bullet"/>
+      <w:lvlText w:val=""/>
+      <w:lvlJc w:val="left"/>
+      <w:pPr>
+        <w:ind w:left="720" w:hanging="360"/>
+      </w:pPr>
+      <w:rPr>
+        <w:rFonts w:ascii="Symbol" w:hAnsi="Symbol" w:hint="default"/>
+      </w:rPr>
+    </w:lvl>
+    <w:lvl w:ilvl="1" w:tplc="04090003" w:tentative="1">
+      <w:start w:val="1"/>
+      <w:numFmt w:val="bullet"/>
+      <w:lvlText w:val="o"/>
+      <w:lvlJc w:val="left"/>
+      <w:pPr>
+        <w:ind w:left="1440" w:hanging="360"/>
+      </w:pPr>
+      <w:rPr>
+        <w:rFonts w:ascii="Courier New" w:hAnsi="Courier New" w:cs="Courier New" w:hint="default"/>
+      </w:rPr>
+    </w:lvl>
+    <w:lvl w:ilvl="2" w:tplc="04090005" w:tentative="1">
+      <w:start w:val="1"/>
+      <w:numFmt w:val="bullet"/>
+      <w:lvlText w:val=""/>
+      <w:lvlJc w:val="left"/>
+      <w:pPr>
+        <w:ind w:left="2160" w:hanging="360"/>
+      </w:pPr>
+      <w:rPr>
+        <w:rFonts w:ascii="Wingdings" w:hAnsi="Wingdings" w:hint="default"/>
+      </w:rPr>
+    </w:lvl>
+    <w:lvl w:ilvl="3" w:tplc="04090001" w:tentative="1">
+      <w:start w:val="1"/>
+      <w:numFmt w:val="bullet"/>
+      <w:lvlText w:val=""/>
+      <w:lvlJc w:val="left"/>
+      <w:pPr>
+        <w:ind w:left="2880" w:hanging="360"/>
+      </w:pPr>
+      <w:rPr>
+        <w:rFonts w:ascii="Symbol" w:hAnsi="Symbol" w:hint="default"/>
+      </w:rPr>
+    </w:lvl>
+    <w:lvl w:ilvl="4" w:tplc="04090003" w:tentative="1">
+      <w:start w:val="1"/>
+      <w:numFmt w:val="bullet"/>
+      <w:lvlText w:val="o"/>
+      <w:lvlJc w:val="left"/>
+      <w:pPr>
+        <w:ind w:left="3600" w:hanging="360"/>
+      </w:pPr>
+      <w:rPr>
+        <w:rFonts w:ascii="Courier New" w:hAnsi="Courier New" w:cs="Courier New" w:hint="default"/>
+      </w:rPr>
+    </w:lvl>
+    <w:lvl w:ilvl="5" w:tplc="04090005" w:tentative="1">
+      <w:start w:val="1"/>
+      <w:numFmt w:val="bullet"/>
+      <w:lvlText w:val=""/>
+      <w:lvlJc w:val="left"/>
+      <w:pPr>
+        <w:ind w:left="4320" w:hanging="360"/>
+      </w:pPr>
+      <w:rPr>
+        <w:rFonts w:ascii="Wingdings" w:hAnsi="Wingdings" w:hint="default"/>
+      </w:rPr>
+    </w:lvl>
+    <w:lvl w:ilvl="6" w:tplc="04090001" w:tentative="1">
+      <w:start w:val="1"/>
+      <w:numFmt w:val="bullet"/>
+      <w:lvlText w:val=""/>
+      <w:lvlJc w:val="left"/>
+      <w:pPr>
+        <w:ind w:left="5040" w:hanging="360"/>
+      </w:pPr>
+      <w:rPr>
+        <w:rFonts w:ascii="Symbol" w:hAnsi="Symbol" w:hint="default"/>
+      </w:rPr>
+    </w:lvl>
+    <w:lvl w:ilvl="7" w:tplc="04090003" w:tentative="1">
+      <w:start w:val="1"/>
+      <w:numFmt w:val="bullet"/>
+      <w:lvlText w:val="o"/>
+      <w:lvlJc w:val="left"/>
+      <w:pPr>
+        <w:ind w:left="5760" w:hanging="360"/>
+      </w:pPr>
+      <w:rPr>
+        <w:rFonts w:ascii="Courier New" w:hAnsi="Courier New" w:cs="Courier New" w:hint="default"/>
+      </w:rPr>
+    </w:lvl>
+    <w:lvl w:ilvl="8" w:tplc="04090005" w:tentative="1">
+      <w:start w:val="1"/>
+      <w:numFmt w:val="bullet"/>
+      <w:lvlText w:val=""/>
+      <w:lvlJc w:val="left"/>
+      <w:pPr>
+        <w:ind w:left="6480" w:hanging="360"/>
+      </w:pPr>
+      <w:rPr>
+        <w:rFonts w:ascii="Wingdings" w:hAnsi="Wingdings" w:hint="default"/>
+      </w:rPr>
+    </w:lvl>
+  </w:abstractNum>
+  <w:abstractNum w:abstractNumId="4" w15:restartNumberingAfterBreak="0">
+    <w:nsid w:val="34FC75C4"/>
+    <w:multiLevelType w:val="hybridMultilevel"/>
+    <w:tmpl w:val="406239E8"/>
+    <w:lvl w:ilvl="0" w:tplc="04090001">
+      <w:start w:val="1"/>
+      <w:numFmt w:val="bullet"/>
+      <w:lvlText w:val=""/>
+      <w:lvlJc w:val="left"/>
+      <w:pPr>
+        <w:ind w:left="1500" w:hanging="360"/>
+      </w:pPr>
+      <w:rPr>
+        <w:rFonts w:ascii="Symbol" w:hAnsi="Symbol" w:hint="default"/>
+      </w:rPr>
+    </w:lvl>
+    <w:lvl w:ilvl="1" w:tplc="04090003" w:tentative="1">
+      <w:start w:val="1"/>
+      <w:numFmt w:val="bullet"/>
+      <w:lvlText w:val="o"/>
+      <w:lvlJc w:val="left"/>
+      <w:pPr>
+        <w:ind w:left="2220" w:hanging="360"/>
+      </w:pPr>
+      <w:rPr>
+        <w:rFonts w:ascii="Courier New" w:hAnsi="Courier New" w:cs="Courier New" w:hint="default"/>
+      </w:rPr>
+    </w:lvl>
+    <w:lvl w:ilvl="2" w:tplc="04090005" w:tentative="1">
+      <w:start w:val="1"/>
+      <w:numFmt w:val="bullet"/>
+      <w:lvlText w:val=""/>
+      <w:lvlJc w:val="left"/>
+      <w:pPr>
+        <w:ind w:left="2940" w:hanging="360"/>
+      </w:pPr>
+      <w:rPr>
+        <w:rFonts w:ascii="Wingdings" w:hAnsi="Wingdings" w:hint="default"/>
+      </w:rPr>
+    </w:lvl>
+    <w:lvl w:ilvl="3" w:tplc="04090001" w:tentative="1">
+      <w:start w:val="1"/>
+      <w:numFmt w:val="bullet"/>
+      <w:lvlText w:val=""/>
+      <w:lvlJc w:val="left"/>
+      <w:pPr>
+        <w:ind w:left="3660" w:hanging="360"/>
+      </w:pPr>
+      <w:rPr>
+        <w:rFonts w:ascii="Symbol" w:hAnsi="Symbol" w:hint="default"/>
+      </w:rPr>
+    </w:lvl>
+    <w:lvl w:ilvl="4" w:tplc="04090003" w:tentative="1">
+      <w:start w:val="1"/>
+      <w:numFmt w:val="bullet"/>
+      <w:lvlText w:val="o"/>
+      <w:lvlJc w:val="left"/>
+      <w:pPr>
+        <w:ind w:left="4380" w:hanging="360"/>
+      </w:pPr>
+      <w:rPr>
+        <w:rFonts w:ascii="Courier New" w:hAnsi="Courier New" w:cs="Courier New" w:hint="default"/>
+      </w:rPr>
+    </w:lvl>
+    <w:lvl w:ilvl="5" w:tplc="04090005" w:tentative="1">
+      <w:start w:val="1"/>
+      <w:numFmt w:val="bullet"/>
+      <w:lvlText w:val=""/>
+      <w:lvlJc w:val="left"/>
+      <w:pPr>
+        <w:ind w:left="5100" w:hanging="360"/>
+      </w:pPr>
+      <w:rPr>
+        <w:rFonts w:ascii="Wingdings" w:hAnsi="Wingdings" w:hint="default"/>
+      </w:rPr>
+    </w:lvl>
+    <w:lvl w:ilvl="6" w:tplc="04090001" w:tentative="1">
+      <w:start w:val="1"/>
+      <w:numFmt w:val="bullet"/>
+      <w:lvlText w:val=""/>
+      <w:lvlJc w:val="left"/>
+      <w:pPr>
+        <w:ind w:left="5820" w:hanging="360"/>
+      </w:pPr>
+      <w:rPr>
+        <w:rFonts w:ascii="Symbol" w:hAnsi="Symbol" w:hint="default"/>
+      </w:rPr>
+    </w:lvl>
+    <w:lvl w:ilvl="7" w:tplc="04090003" w:tentative="1">
+      <w:start w:val="1"/>
+      <w:numFmt w:val="bullet"/>
+      <w:lvlText w:val="o"/>
+      <w:lvlJc w:val="left"/>
+      <w:pPr>
+        <w:ind w:left="6540" w:hanging="360"/>
+      </w:pPr>
+      <w:rPr>
+        <w:rFonts w:ascii="Courier New" w:hAnsi="Courier New" w:cs="Courier New" w:hint="default"/>
+      </w:rPr>
+    </w:lvl>
+    <w:lvl w:ilvl="8" w:tplc="04090005" w:tentative="1">
+      <w:start w:val="1"/>
+      <w:numFmt w:val="bullet"/>
+      <w:lvlText w:val=""/>
+      <w:lvlJc w:val="left"/>
+      <w:pPr>
+        <w:ind w:left="7260" w:hanging="360"/>
+      </w:pPr>
+      <w:rPr>
+        <w:rFonts w:ascii="Wingdings" w:hAnsi="Wingdings" w:hint="default"/>
+      </w:rPr>
+    </w:lvl>
+  </w:abstractNum>
+  <w:abstractNum w:abstractNumId="5" w15:restartNumberingAfterBreak="0">
     <w:nsid w:val="3D4835C5"/>
     <w:multiLevelType w:val="multilevel"/>
     <w:tmpl w:val="0409001F"/>
@@ -9875,7 +12043,7 @@
       </w:pPr>
     </w:lvl>
   </w:abstractNum>
-  <w:abstractNum w:abstractNumId="4" w15:restartNumberingAfterBreak="0">
+  <w:abstractNum w:abstractNumId="6" w15:restartNumberingAfterBreak="0">
     <w:nsid w:val="484F5242"/>
     <w:multiLevelType w:val="hybridMultilevel"/>
     <w:tmpl w:val="0C72B00E"/>
@@ -9988,20 +12156,142 @@
       </w:rPr>
     </w:lvl>
   </w:abstractNum>
+  <w:abstractNum w:abstractNumId="7" w15:restartNumberingAfterBreak="0">
+    <w:nsid w:val="73973F65"/>
+    <w:multiLevelType w:val="hybridMultilevel"/>
+    <w:tmpl w:val="7DFC9978"/>
+    <w:lvl w:ilvl="0" w:tplc="04090001">
+      <w:start w:val="1"/>
+      <w:numFmt w:val="bullet"/>
+      <w:lvlText w:val=""/>
+      <w:lvlJc w:val="left"/>
+      <w:pPr>
+        <w:ind w:left="720" w:hanging="360"/>
+      </w:pPr>
+      <w:rPr>
+        <w:rFonts w:ascii="Symbol" w:hAnsi="Symbol" w:hint="default"/>
+      </w:rPr>
+    </w:lvl>
+    <w:lvl w:ilvl="1" w:tplc="04090003">
+      <w:start w:val="1"/>
+      <w:numFmt w:val="bullet"/>
+      <w:lvlText w:val="o"/>
+      <w:lvlJc w:val="left"/>
+      <w:pPr>
+        <w:ind w:left="1440" w:hanging="360"/>
+      </w:pPr>
+      <w:rPr>
+        <w:rFonts w:ascii="Courier New" w:hAnsi="Courier New" w:cs="Courier New" w:hint="default"/>
+      </w:rPr>
+    </w:lvl>
+    <w:lvl w:ilvl="2" w:tplc="04090005" w:tentative="1">
+      <w:start w:val="1"/>
+      <w:numFmt w:val="bullet"/>
+      <w:lvlText w:val=""/>
+      <w:lvlJc w:val="left"/>
+      <w:pPr>
+        <w:ind w:left="2160" w:hanging="360"/>
+      </w:pPr>
+      <w:rPr>
+        <w:rFonts w:ascii="Wingdings" w:hAnsi="Wingdings" w:hint="default"/>
+      </w:rPr>
+    </w:lvl>
+    <w:lvl w:ilvl="3" w:tplc="04090001" w:tentative="1">
+      <w:start w:val="1"/>
+      <w:numFmt w:val="bullet"/>
+      <w:lvlText w:val=""/>
+      <w:lvlJc w:val="left"/>
+      <w:pPr>
+        <w:ind w:left="2880" w:hanging="360"/>
+      </w:pPr>
+      <w:rPr>
+        <w:rFonts w:ascii="Symbol" w:hAnsi="Symbol" w:hint="default"/>
+      </w:rPr>
+    </w:lvl>
+    <w:lvl w:ilvl="4" w:tplc="04090003" w:tentative="1">
+      <w:start w:val="1"/>
+      <w:numFmt w:val="bullet"/>
+      <w:lvlText w:val="o"/>
+      <w:lvlJc w:val="left"/>
+      <w:pPr>
+        <w:ind w:left="3600" w:hanging="360"/>
+      </w:pPr>
+      <w:rPr>
+        <w:rFonts w:ascii="Courier New" w:hAnsi="Courier New" w:cs="Courier New" w:hint="default"/>
+      </w:rPr>
+    </w:lvl>
+    <w:lvl w:ilvl="5" w:tplc="04090005" w:tentative="1">
+      <w:start w:val="1"/>
+      <w:numFmt w:val="bullet"/>
+      <w:lvlText w:val=""/>
+      <w:lvlJc w:val="left"/>
+      <w:pPr>
+        <w:ind w:left="4320" w:hanging="360"/>
+      </w:pPr>
+      <w:rPr>
+        <w:rFonts w:ascii="Wingdings" w:hAnsi="Wingdings" w:hint="default"/>
+      </w:rPr>
+    </w:lvl>
+    <w:lvl w:ilvl="6" w:tplc="04090001" w:tentative="1">
+      <w:start w:val="1"/>
+      <w:numFmt w:val="bullet"/>
+      <w:lvlText w:val=""/>
+      <w:lvlJc w:val="left"/>
+      <w:pPr>
+        <w:ind w:left="5040" w:hanging="360"/>
+      </w:pPr>
+      <w:rPr>
+        <w:rFonts w:ascii="Symbol" w:hAnsi="Symbol" w:hint="default"/>
+      </w:rPr>
+    </w:lvl>
+    <w:lvl w:ilvl="7" w:tplc="04090003" w:tentative="1">
+      <w:start w:val="1"/>
+      <w:numFmt w:val="bullet"/>
+      <w:lvlText w:val="o"/>
+      <w:lvlJc w:val="left"/>
+      <w:pPr>
+        <w:ind w:left="5760" w:hanging="360"/>
+      </w:pPr>
+      <w:rPr>
+        <w:rFonts w:ascii="Courier New" w:hAnsi="Courier New" w:cs="Courier New" w:hint="default"/>
+      </w:rPr>
+    </w:lvl>
+    <w:lvl w:ilvl="8" w:tplc="04090005" w:tentative="1">
+      <w:start w:val="1"/>
+      <w:numFmt w:val="bullet"/>
+      <w:lvlText w:val=""/>
+      <w:lvlJc w:val="left"/>
+      <w:pPr>
+        <w:ind w:left="6480" w:hanging="360"/>
+      </w:pPr>
+      <w:rPr>
+        <w:rFonts w:ascii="Wingdings" w:hAnsi="Wingdings" w:hint="default"/>
+      </w:rPr>
+    </w:lvl>
+  </w:abstractNum>
   <w:num w:numId="1">
     <w:abstractNumId w:val="1"/>
   </w:num>
   <w:num w:numId="2">
-    <w:abstractNumId w:val="3"/>
+    <w:abstractNumId w:val="5"/>
   </w:num>
   <w:num w:numId="3">
     <w:abstractNumId w:val="0"/>
   </w:num>
   <w:num w:numId="4">
+    <w:abstractNumId w:val="4"/>
+  </w:num>
+  <w:num w:numId="5">
+    <w:abstractNumId w:val="6"/>
+  </w:num>
+  <w:num w:numId="6">
     <w:abstractNumId w:val="2"/>
   </w:num>
-  <w:num w:numId="5">
-    <w:abstractNumId w:val="4"/>
+  <w:num w:numId="7">
+    <w:abstractNumId w:val="3"/>
+  </w:num>
+  <w:num w:numId="8">
+    <w:abstractNumId w:val="7"/>
   </w:num>
 </w:numbering>
 </file>

</xml_diff>